<commit_message>
Updated plots for Scenario 1.3, 1.4 and 1.2
The plots from Scenario 2.1 would need to be fixed. The matlab script used to generate these plots are in the file: \GitHub\FeatureExtraction_SafetyMetrics_SafetyMetricsClass\script_AVConsistency_processSceData_sce1_2.m

Problem: The length of the track with the detour is likely less than the distance being plotted. The simulation results are located in \GitHub\TrafficSimulators_Project_SUMOSimulationForADSProject\Scenarios\Scenario1_2\res
</commit_message>
<xml_diff>
--- a/Fig_1_3/1_3.docx
+++ b/Fig_1_3/1_3.docx
@@ -8,10 +8,10 @@
           <w:noProof/>
         </w:rPr>
         <w:drawing>
-          <wp:inline distT="0" distB="0" distL="0" distR="0" wp14:anchorId="63B3518E" wp14:editId="714C935E">
+          <wp:inline distT="0" distB="0" distL="0" distR="0" wp14:anchorId="75F28B16" wp14:editId="74CEB59D">
             <wp:extent cx="5943600" cy="2971800"/>
             <wp:effectExtent l="0" t="0" r="0" b="0"/>
-            <wp:docPr id="2061394557" name="Graphic 12"/>
+            <wp:docPr id="1405999644" name="Graphic 12"/>
             <wp:cNvGraphicFramePr>
               <a:graphicFrameLocks xmlns:a="http://schemas.openxmlformats.org/drawingml/2006/main" noChangeAspect="1"/>
             </wp:cNvGraphicFramePr>
@@ -19,7 +19,7 @@
               <a:graphicData uri="http://schemas.openxmlformats.org/drawingml/2006/picture">
                 <pic:pic xmlns:pic="http://schemas.openxmlformats.org/drawingml/2006/picture">
                   <pic:nvPicPr>
-                    <pic:cNvPr id="2061394557" name=""/>
+                    <pic:cNvPr id="1405999644" name=""/>
                     <pic:cNvPicPr/>
                   </pic:nvPicPr>
                   <pic:blipFill>
@@ -54,10 +54,10 @@
           <w:noProof/>
         </w:rPr>
         <w:drawing>
-          <wp:inline distT="0" distB="0" distL="0" distR="0" wp14:anchorId="21BE74BC" wp14:editId="2291263E">
+          <wp:inline distT="0" distB="0" distL="0" distR="0" wp14:anchorId="391A3428" wp14:editId="3D4FC091">
             <wp:extent cx="5943600" cy="2971800"/>
             <wp:effectExtent l="0" t="0" r="0" b="0"/>
-            <wp:docPr id="2054127250" name="Graphic 11"/>
+            <wp:docPr id="66953170" name="Graphic 11"/>
             <wp:cNvGraphicFramePr>
               <a:graphicFrameLocks xmlns:a="http://schemas.openxmlformats.org/drawingml/2006/main" noChangeAspect="1"/>
             </wp:cNvGraphicFramePr>
@@ -65,7 +65,7 @@
               <a:graphicData uri="http://schemas.openxmlformats.org/drawingml/2006/picture">
                 <pic:pic xmlns:pic="http://schemas.openxmlformats.org/drawingml/2006/picture">
                   <pic:nvPicPr>
-                    <pic:cNvPr id="2054127250" name=""/>
+                    <pic:cNvPr id="66953170" name=""/>
                     <pic:cNvPicPr/>
                   </pic:nvPicPr>
                   <pic:blipFill>
@@ -101,10 +101,10 @@
         </w:rPr>
         <w:lastRenderedPageBreak/>
         <w:drawing>
-          <wp:inline distT="0" distB="0" distL="0" distR="0" wp14:anchorId="3574D91D" wp14:editId="5EB9F70A">
+          <wp:inline distT="0" distB="0" distL="0" distR="0" wp14:anchorId="379B52F1" wp14:editId="5CC9C057">
             <wp:extent cx="5943600" cy="2971800"/>
             <wp:effectExtent l="0" t="0" r="0" b="0"/>
-            <wp:docPr id="1817717640" name="Graphic 10"/>
+            <wp:docPr id="868365121" name="Graphic 10"/>
             <wp:cNvGraphicFramePr>
               <a:graphicFrameLocks xmlns:a="http://schemas.openxmlformats.org/drawingml/2006/main" noChangeAspect="1"/>
             </wp:cNvGraphicFramePr>
@@ -112,7 +112,7 @@
               <a:graphicData uri="http://schemas.openxmlformats.org/drawingml/2006/picture">
                 <pic:pic xmlns:pic="http://schemas.openxmlformats.org/drawingml/2006/picture">
                   <pic:nvPicPr>
-                    <pic:cNvPr id="1817717640" name=""/>
+                    <pic:cNvPr id="868365121" name=""/>
                     <pic:cNvPicPr/>
                   </pic:nvPicPr>
                   <pic:blipFill>
@@ -147,10 +147,10 @@
           <w:noProof/>
         </w:rPr>
         <w:drawing>
-          <wp:inline distT="0" distB="0" distL="0" distR="0" wp14:anchorId="1F471BBE" wp14:editId="06000B17">
+          <wp:inline distT="0" distB="0" distL="0" distR="0" wp14:anchorId="42E4ACD0" wp14:editId="59C66DEB">
             <wp:extent cx="5943600" cy="2971800"/>
             <wp:effectExtent l="0" t="0" r="0" b="0"/>
-            <wp:docPr id="458597349" name="Graphic 9"/>
+            <wp:docPr id="1336458012" name="Graphic 9"/>
             <wp:cNvGraphicFramePr>
               <a:graphicFrameLocks xmlns:a="http://schemas.openxmlformats.org/drawingml/2006/main" noChangeAspect="1"/>
             </wp:cNvGraphicFramePr>
@@ -158,7 +158,7 @@
               <a:graphicData uri="http://schemas.openxmlformats.org/drawingml/2006/picture">
                 <pic:pic xmlns:pic="http://schemas.openxmlformats.org/drawingml/2006/picture">
                   <pic:nvPicPr>
-                    <pic:cNvPr id="458597349" name=""/>
+                    <pic:cNvPr id="1336458012" name=""/>
                     <pic:cNvPicPr/>
                   </pic:nvPicPr>
                   <pic:blipFill>
@@ -194,10 +194,10 @@
         </w:rPr>
         <w:lastRenderedPageBreak/>
         <w:drawing>
-          <wp:inline distT="0" distB="0" distL="0" distR="0" wp14:anchorId="4AB61446" wp14:editId="46348DA2">
+          <wp:inline distT="0" distB="0" distL="0" distR="0" wp14:anchorId="2C73BFB7" wp14:editId="6F8EA62C">
             <wp:extent cx="5943600" cy="2971800"/>
             <wp:effectExtent l="0" t="0" r="0" b="0"/>
-            <wp:docPr id="1375375459" name="Graphic 8"/>
+            <wp:docPr id="281349095" name="Graphic 8"/>
             <wp:cNvGraphicFramePr>
               <a:graphicFrameLocks xmlns:a="http://schemas.openxmlformats.org/drawingml/2006/main" noChangeAspect="1"/>
             </wp:cNvGraphicFramePr>
@@ -205,7 +205,7 @@
               <a:graphicData uri="http://schemas.openxmlformats.org/drawingml/2006/picture">
                 <pic:pic xmlns:pic="http://schemas.openxmlformats.org/drawingml/2006/picture">
                   <pic:nvPicPr>
-                    <pic:cNvPr id="1375375459" name=""/>
+                    <pic:cNvPr id="281349095" name=""/>
                     <pic:cNvPicPr/>
                   </pic:nvPicPr>
                   <pic:blipFill>
@@ -240,10 +240,10 @@
           <w:noProof/>
         </w:rPr>
         <w:drawing>
-          <wp:inline distT="0" distB="0" distL="0" distR="0" wp14:anchorId="692A4F46" wp14:editId="17301EF4">
+          <wp:inline distT="0" distB="0" distL="0" distR="0" wp14:anchorId="4E89C5E4" wp14:editId="1679A8DA">
             <wp:extent cx="5943600" cy="2971800"/>
             <wp:effectExtent l="0" t="0" r="0" b="0"/>
-            <wp:docPr id="1710333383" name="Graphic 7"/>
+            <wp:docPr id="1820785368" name="Graphic 7"/>
             <wp:cNvGraphicFramePr>
               <a:graphicFrameLocks xmlns:a="http://schemas.openxmlformats.org/drawingml/2006/main" noChangeAspect="1"/>
             </wp:cNvGraphicFramePr>
@@ -251,7 +251,7 @@
               <a:graphicData uri="http://schemas.openxmlformats.org/drawingml/2006/picture">
                 <pic:pic xmlns:pic="http://schemas.openxmlformats.org/drawingml/2006/picture">
                   <pic:nvPicPr>
-                    <pic:cNvPr id="1710333383" name=""/>
+                    <pic:cNvPr id="1820785368" name=""/>
                     <pic:cNvPicPr/>
                   </pic:nvPicPr>
                   <pic:blipFill>
@@ -287,10 +287,10 @@
         </w:rPr>
         <w:lastRenderedPageBreak/>
         <w:drawing>
-          <wp:inline distT="0" distB="0" distL="0" distR="0" wp14:anchorId="773F1109" wp14:editId="185BF66B">
+          <wp:inline distT="0" distB="0" distL="0" distR="0" wp14:anchorId="544F71AF" wp14:editId="06C93326">
             <wp:extent cx="5943600" cy="2971800"/>
             <wp:effectExtent l="0" t="0" r="0" b="0"/>
-            <wp:docPr id="247740453" name="Graphic 1"/>
+            <wp:docPr id="714289847" name="Graphic 6"/>
             <wp:cNvGraphicFramePr>
               <a:graphicFrameLocks xmlns:a="http://schemas.openxmlformats.org/drawingml/2006/main" noChangeAspect="1"/>
             </wp:cNvGraphicFramePr>
@@ -298,7 +298,7 @@
               <a:graphicData uri="http://schemas.openxmlformats.org/drawingml/2006/picture">
                 <pic:pic xmlns:pic="http://schemas.openxmlformats.org/drawingml/2006/picture">
                   <pic:nvPicPr>
-                    <pic:cNvPr id="247740453" name=""/>
+                    <pic:cNvPr id="714289847" name=""/>
                     <pic:cNvPicPr/>
                   </pic:nvPicPr>
                   <pic:blipFill>
@@ -333,10 +333,10 @@
           <w:noProof/>
         </w:rPr>
         <w:drawing>
-          <wp:inline distT="0" distB="0" distL="0" distR="0" wp14:anchorId="1348CEEA" wp14:editId="6DB08BE5">
+          <wp:inline distT="0" distB="0" distL="0" distR="0" wp14:anchorId="6FBBF3D8" wp14:editId="1886AAC5">
             <wp:extent cx="5943600" cy="2971800"/>
             <wp:effectExtent l="0" t="0" r="0" b="0"/>
-            <wp:docPr id="910313647" name="Graphic 5"/>
+            <wp:docPr id="517669578" name="Graphic 5"/>
             <wp:cNvGraphicFramePr>
               <a:graphicFrameLocks xmlns:a="http://schemas.openxmlformats.org/drawingml/2006/main" noChangeAspect="1"/>
             </wp:cNvGraphicFramePr>
@@ -344,7 +344,7 @@
               <a:graphicData uri="http://schemas.openxmlformats.org/drawingml/2006/picture">
                 <pic:pic xmlns:pic="http://schemas.openxmlformats.org/drawingml/2006/picture">
                   <pic:nvPicPr>
-                    <pic:cNvPr id="910313647" name=""/>
+                    <pic:cNvPr id="517669578" name=""/>
                     <pic:cNvPicPr/>
                   </pic:nvPicPr>
                   <pic:blipFill>
@@ -380,10 +380,10 @@
         </w:rPr>
         <w:lastRenderedPageBreak/>
         <w:drawing>
-          <wp:inline distT="0" distB="0" distL="0" distR="0" wp14:anchorId="2A864510" wp14:editId="7C1443C3">
+          <wp:inline distT="0" distB="0" distL="0" distR="0" wp14:anchorId="01520071" wp14:editId="41E79D5B">
             <wp:extent cx="5943600" cy="2971800"/>
             <wp:effectExtent l="0" t="0" r="0" b="0"/>
-            <wp:docPr id="62259217" name="Graphic 4"/>
+            <wp:docPr id="814330904" name="Graphic 4"/>
             <wp:cNvGraphicFramePr>
               <a:graphicFrameLocks xmlns:a="http://schemas.openxmlformats.org/drawingml/2006/main" noChangeAspect="1"/>
             </wp:cNvGraphicFramePr>
@@ -391,7 +391,7 @@
               <a:graphicData uri="http://schemas.openxmlformats.org/drawingml/2006/picture">
                 <pic:pic xmlns:pic="http://schemas.openxmlformats.org/drawingml/2006/picture">
                   <pic:nvPicPr>
-                    <pic:cNvPr id="62259217" name=""/>
+                    <pic:cNvPr id="814330904" name=""/>
                     <pic:cNvPicPr/>
                   </pic:nvPicPr>
                   <pic:blipFill>
@@ -426,10 +426,10 @@
           <w:noProof/>
         </w:rPr>
         <w:drawing>
-          <wp:inline distT="0" distB="0" distL="0" distR="0" wp14:anchorId="30787E96" wp14:editId="199D05F4">
+          <wp:inline distT="0" distB="0" distL="0" distR="0" wp14:anchorId="6D8C8FA3" wp14:editId="446F54E1">
             <wp:extent cx="5943600" cy="2971800"/>
             <wp:effectExtent l="0" t="0" r="0" b="0"/>
-            <wp:docPr id="1723413027" name="Graphic 3"/>
+            <wp:docPr id="1987730070" name="Graphic 3"/>
             <wp:cNvGraphicFramePr>
               <a:graphicFrameLocks xmlns:a="http://schemas.openxmlformats.org/drawingml/2006/main" noChangeAspect="1"/>
             </wp:cNvGraphicFramePr>
@@ -437,7 +437,7 @@
               <a:graphicData uri="http://schemas.openxmlformats.org/drawingml/2006/picture">
                 <pic:pic xmlns:pic="http://schemas.openxmlformats.org/drawingml/2006/picture">
                   <pic:nvPicPr>
-                    <pic:cNvPr id="1723413027" name=""/>
+                    <pic:cNvPr id="1987730070" name=""/>
                     <pic:cNvPicPr/>
                   </pic:nvPicPr>
                   <pic:blipFill>
@@ -473,10 +473,10 @@
         </w:rPr>
         <w:lastRenderedPageBreak/>
         <w:drawing>
-          <wp:inline distT="0" distB="0" distL="0" distR="0" wp14:anchorId="37FA23BA" wp14:editId="1239785B">
+          <wp:inline distT="0" distB="0" distL="0" distR="0" wp14:anchorId="7E180E88" wp14:editId="7BF26C97">
             <wp:extent cx="5943600" cy="2971800"/>
             <wp:effectExtent l="0" t="0" r="0" b="0"/>
-            <wp:docPr id="1221489234" name="Graphic 2"/>
+            <wp:docPr id="96574810" name="Graphic 2"/>
             <wp:cNvGraphicFramePr>
               <a:graphicFrameLocks xmlns:a="http://schemas.openxmlformats.org/drawingml/2006/main" noChangeAspect="1"/>
             </wp:cNvGraphicFramePr>
@@ -484,7 +484,7 @@
               <a:graphicData uri="http://schemas.openxmlformats.org/drawingml/2006/picture">
                 <pic:pic xmlns:pic="http://schemas.openxmlformats.org/drawingml/2006/picture">
                   <pic:nvPicPr>
-                    <pic:cNvPr id="1221489234" name=""/>
+                    <pic:cNvPr id="96574810" name=""/>
                     <pic:cNvPicPr/>
                   </pic:nvPicPr>
                   <pic:blipFill>
@@ -519,10 +519,10 @@
           <w:noProof/>
         </w:rPr>
         <w:drawing>
-          <wp:inline distT="0" distB="0" distL="0" distR="0" wp14:anchorId="41CAF01C" wp14:editId="216A2CBA">
+          <wp:inline distT="0" distB="0" distL="0" distR="0" wp14:anchorId="1E3CE05B" wp14:editId="2077D482">
             <wp:extent cx="5943600" cy="2971800"/>
             <wp:effectExtent l="0" t="0" r="0" b="0"/>
-            <wp:docPr id="273632740" name="Graphic 1"/>
+            <wp:docPr id="373181729" name="Graphic 1"/>
             <wp:cNvGraphicFramePr>
               <a:graphicFrameLocks xmlns:a="http://schemas.openxmlformats.org/drawingml/2006/main" noChangeAspect="1"/>
             </wp:cNvGraphicFramePr>
@@ -530,7 +530,7 @@
               <a:graphicData uri="http://schemas.openxmlformats.org/drawingml/2006/picture">
                 <pic:pic xmlns:pic="http://schemas.openxmlformats.org/drawingml/2006/picture">
                   <pic:nvPicPr>
-                    <pic:cNvPr id="273632740" name=""/>
+                    <pic:cNvPr id="373181729" name=""/>
                     <pic:cNvPicPr/>
                   </pic:nvPicPr>
                   <pic:blipFill>

</xml_diff>